<commit_message>
Hà : update Báo Cáo
</commit_message>
<xml_diff>
--- a/BaoCaoTTN.docx
+++ b/BaoCaoTTN.docx
@@ -829,112 +829,65 @@
           <w:r>
             <w:fldChar w:fldCharType="separate"/>
           </w:r>
-          <w:bookmarkStart w:id="0" w:name="_GoBack"/>
-          <w:bookmarkEnd w:id="0"/>
-          <w:r>
-            <w:rPr>
-              <w:rStyle w:val="Hyperlink"/>
-              <w:noProof/>
-            </w:rPr>
-            <w:fldChar w:fldCharType="begin"/>
-          </w:r>
-          <w:r>
-            <w:rPr>
-              <w:rStyle w:val="Hyperlink"/>
-              <w:noProof/>
-            </w:rPr>
-            <w:instrText xml:space="preserve"> </w:instrText>
-          </w:r>
-          <w:r>
-            <w:rPr>
-              <w:noProof/>
-            </w:rPr>
-            <w:instrText>HYPERLINK \l "_Toc43847097"</w:instrText>
-          </w:r>
-          <w:r>
-            <w:rPr>
-              <w:rStyle w:val="Hyperlink"/>
-              <w:noProof/>
-            </w:rPr>
-            <w:instrText xml:space="preserve"> </w:instrText>
-          </w:r>
-          <w:r>
-            <w:rPr>
-              <w:rStyle w:val="Hyperlink"/>
-              <w:noProof/>
-            </w:rPr>
-          </w:r>
-          <w:r>
-            <w:rPr>
-              <w:rStyle w:val="Hyperlink"/>
-              <w:noProof/>
-            </w:rPr>
-            <w:fldChar w:fldCharType="separate"/>
-          </w:r>
-          <w:r>
-            <w:rPr>
-              <w:rStyle w:val="Hyperlink"/>
-              <w:rFonts w:ascii="Times New Roman" w:hAnsi="Times New Roman"/>
-              <w:b/>
-              <w:noProof/>
-            </w:rPr>
-            <w:t>I. Mở đầu</w:t>
-          </w:r>
-          <w:r>
-            <w:rPr>
-              <w:noProof/>
-              <w:webHidden/>
-            </w:rPr>
-            <w:tab/>
-          </w:r>
-          <w:r>
-            <w:rPr>
-              <w:noProof/>
-              <w:webHidden/>
-            </w:rPr>
-            <w:fldChar w:fldCharType="begin"/>
-          </w:r>
-          <w:r>
-            <w:rPr>
-              <w:noProof/>
-              <w:webHidden/>
-            </w:rPr>
-            <w:instrText xml:space="preserve"> PAGEREF _Toc43847097 \h </w:instrText>
-          </w:r>
-          <w:r>
-            <w:rPr>
-              <w:noProof/>
-              <w:webHidden/>
-            </w:rPr>
-          </w:r>
-          <w:r>
-            <w:rPr>
-              <w:noProof/>
-              <w:webHidden/>
-            </w:rPr>
-            <w:fldChar w:fldCharType="separate"/>
-          </w:r>
-          <w:r>
-            <w:rPr>
-              <w:noProof/>
-              <w:webHidden/>
-            </w:rPr>
-            <w:t>3</w:t>
-          </w:r>
-          <w:r>
-            <w:rPr>
-              <w:noProof/>
-              <w:webHidden/>
-            </w:rPr>
-            <w:fldChar w:fldCharType="end"/>
-          </w:r>
-          <w:r>
-            <w:rPr>
-              <w:rStyle w:val="Hyperlink"/>
-              <w:noProof/>
-            </w:rPr>
-            <w:fldChar w:fldCharType="end"/>
-          </w:r>
+          <w:hyperlink w:anchor="_Toc43847097" w:history="1">
+            <w:r>
+              <w:rPr>
+                <w:rStyle w:val="Hyperlink"/>
+                <w:rFonts w:ascii="Times New Roman" w:hAnsi="Times New Roman"/>
+                <w:b/>
+                <w:noProof/>
+              </w:rPr>
+              <w:t>I. Mở đầu</w:t>
+            </w:r>
+            <w:r>
+              <w:rPr>
+                <w:noProof/>
+                <w:webHidden/>
+              </w:rPr>
+              <w:tab/>
+            </w:r>
+            <w:r>
+              <w:rPr>
+                <w:noProof/>
+                <w:webHidden/>
+              </w:rPr>
+              <w:fldChar w:fldCharType="begin"/>
+            </w:r>
+            <w:r>
+              <w:rPr>
+                <w:noProof/>
+                <w:webHidden/>
+              </w:rPr>
+              <w:instrText xml:space="preserve"> PAGEREF _Toc43847097 \h </w:instrText>
+            </w:r>
+            <w:r>
+              <w:rPr>
+                <w:noProof/>
+                <w:webHidden/>
+              </w:rPr>
+            </w:r>
+            <w:r>
+              <w:rPr>
+                <w:noProof/>
+                <w:webHidden/>
+              </w:rPr>
+              <w:fldChar w:fldCharType="separate"/>
+            </w:r>
+            <w:r>
+              <w:rPr>
+                <w:noProof/>
+                <w:webHidden/>
+              </w:rPr>
+              <w:t>3</w:t>
+            </w:r>
+            <w:r>
+              <w:rPr>
+                <w:noProof/>
+                <w:webHidden/>
+              </w:rPr>
+              <w:fldChar w:fldCharType="end"/>
+            </w:r>
+          </w:hyperlink>
         </w:p>
         <w:p>
           <w:pPr>
@@ -2107,7 +2060,7 @@
           <w:szCs w:val="36"/>
         </w:rPr>
       </w:pPr>
-      <w:bookmarkStart w:id="1" w:name="_Toc43847097"/>
+      <w:bookmarkStart w:id="0" w:name="_Toc43847097"/>
       <w:r>
         <w:rPr>
           <w:rFonts w:ascii="Times New Roman" w:hAnsi="Times New Roman"/>
@@ -2127,7 +2080,7 @@
         </w:rPr>
         <w:t>Mở đầu</w:t>
       </w:r>
-      <w:bookmarkEnd w:id="1"/>
+      <w:bookmarkEnd w:id="0"/>
     </w:p>
     <w:p>
       <w:pPr>
@@ -2146,7 +2099,7 @@
         </w:rPr>
         <w:t xml:space="preserve">   </w:t>
       </w:r>
-      <w:bookmarkStart w:id="2" w:name="_Toc43847098"/>
+      <w:bookmarkStart w:id="1" w:name="_Toc43847098"/>
       <w:r>
         <w:rPr>
           <w:rFonts w:ascii="Times New Roman" w:hAnsi="Times New Roman"/>
@@ -2167,7 +2120,7 @@
         </w:rPr>
         <w:t>Mô tả tên bài toán</w:t>
       </w:r>
-      <w:bookmarkEnd w:id="2"/>
+      <w:bookmarkEnd w:id="1"/>
       <w:r>
         <w:rPr>
           <w:rFonts w:ascii="Times New Roman" w:hAnsi="Times New Roman"/>
@@ -2243,7 +2196,7 @@
         </w:rPr>
         <w:t xml:space="preserve">   </w:t>
       </w:r>
-      <w:bookmarkStart w:id="3" w:name="_Toc43847099"/>
+      <w:bookmarkStart w:id="2" w:name="_Toc43847099"/>
       <w:r>
         <w:rPr>
           <w:rFonts w:ascii="Times New Roman" w:hAnsi="Times New Roman"/>
@@ -2264,78 +2217,161 @@
         </w:rPr>
         <w:t>Lý do lựa chọn bài toán</w:t>
       </w:r>
+      <w:bookmarkEnd w:id="2"/>
+      <w:r>
+        <w:rPr>
+          <w:rFonts w:ascii="Times New Roman" w:hAnsi="Times New Roman"/>
+          <w:sz w:val="36"/>
+          <w:szCs w:val="36"/>
+        </w:rPr>
+        <w:t xml:space="preserve"> </w:t>
+      </w:r>
+    </w:p>
+    <w:p>
+      <w:pPr>
+        <w:ind w:left="567"/>
+        <w:rPr>
+          <w:rFonts w:ascii="Times New Roman" w:hAnsi="Times New Roman"/>
+          <w:color w:val="222222"/>
+          <w:sz w:val="36"/>
+          <w:szCs w:val="36"/>
+          <w:shd w:val="clear" w:color="auto" w:fill="FFFFFF"/>
+        </w:rPr>
+      </w:pPr>
+      <w:r>
+        <w:rPr>
+          <w:rFonts w:ascii="Times New Roman" w:hAnsi="Times New Roman"/>
+          <w:color w:val="222222"/>
+          <w:sz w:val="36"/>
+          <w:szCs w:val="36"/>
+          <w:shd w:val="clear" w:color="auto" w:fill="FFFFFF"/>
+        </w:rPr>
+        <w:t>Thương mại điện tử hiện nay đã đi được những bước rất dài nhưng thật sự hình thức rao bán này vẫn duy trì được lưu lượng truy cập đáng kể.</w:t>
+      </w:r>
+    </w:p>
+    <w:p>
+      <w:pPr>
+        <w:ind w:left="567"/>
+        <w:rPr>
+          <w:rFonts w:ascii="Times New Roman" w:hAnsi="Times New Roman"/>
+          <w:color w:val="222222"/>
+          <w:sz w:val="36"/>
+          <w:szCs w:val="36"/>
+          <w:shd w:val="clear" w:color="auto" w:fill="FFFFFF"/>
+        </w:rPr>
+      </w:pPr>
+      <w:r>
+        <w:rPr>
+          <w:rFonts w:ascii="Times New Roman" w:hAnsi="Times New Roman"/>
+          <w:color w:val="222222"/>
+          <w:sz w:val="36"/>
+          <w:szCs w:val="36"/>
+          <w:shd w:val="clear" w:color="auto" w:fill="FFFFFF"/>
+        </w:rPr>
+        <w:t xml:space="preserve">Giúp khách hàng dễ dàng tiếp cận với sản phẩm mà họ cần tìm </w:t>
+      </w:r>
+      <w:r>
+        <w:rPr>
+          <w:rFonts w:ascii="Times New Roman" w:hAnsi="Times New Roman"/>
+          <w:color w:val="222222"/>
+          <w:sz w:val="36"/>
+          <w:szCs w:val="36"/>
+          <w:shd w:val="clear" w:color="auto" w:fill="FFFFFF"/>
+        </w:rPr>
+        <w:t>hơn.</w:t>
+      </w:r>
+    </w:p>
+    <w:p>
+      <w:pPr>
+        <w:rPr>
+          <w:rFonts w:ascii="Times New Roman" w:hAnsi="Times New Roman"/>
+          <w:sz w:val="36"/>
+          <w:szCs w:val="36"/>
+        </w:rPr>
+      </w:pPr>
+    </w:p>
+    <w:p>
+      <w:pPr>
+        <w:pStyle w:val="Heading2"/>
+        <w:rPr>
+          <w:rFonts w:ascii="Times New Roman" w:hAnsi="Times New Roman"/>
+          <w:sz w:val="36"/>
+          <w:szCs w:val="36"/>
+        </w:rPr>
+      </w:pPr>
+      <w:r>
+        <w:rPr>
+          <w:rFonts w:ascii="Times New Roman" w:hAnsi="Times New Roman"/>
+          <w:i/>
+          <w:sz w:val="36"/>
+          <w:szCs w:val="36"/>
+        </w:rPr>
+        <w:t xml:space="preserve">   </w:t>
+      </w:r>
+      <w:bookmarkStart w:id="3" w:name="_Toc43847100"/>
+      <w:r>
+        <w:rPr>
+          <w:rFonts w:ascii="Times New Roman" w:hAnsi="Times New Roman"/>
+          <w:i/>
+          <w:sz w:val="36"/>
+          <w:szCs w:val="36"/>
+        </w:rPr>
+        <w:t xml:space="preserve">3. </w:t>
+      </w:r>
+      <w:r>
+        <w:rPr>
+          <w:rFonts w:ascii="Times New Roman" w:hAnsi="Times New Roman"/>
+          <w:i/>
+          <w:sz w:val="36"/>
+          <w:szCs w:val="36"/>
+          <w:u w:val="single"/>
+        </w:rPr>
+        <w:t>Phạm vi của bài toán</w:t>
+      </w:r>
       <w:bookmarkEnd w:id="3"/>
       <w:r>
         <w:rPr>
           <w:rFonts w:ascii="Times New Roman" w:hAnsi="Times New Roman"/>
           <w:sz w:val="36"/>
           <w:szCs w:val="36"/>
+          <w:u w:val="single"/>
         </w:rPr>
         <w:t xml:space="preserve"> </w:t>
       </w:r>
     </w:p>
     <w:p>
       <w:pPr>
-        <w:ind w:left="567"/>
-        <w:rPr>
-          <w:rFonts w:ascii="Times New Roman" w:hAnsi="Times New Roman"/>
-          <w:color w:val="222222"/>
-          <w:sz w:val="36"/>
-          <w:szCs w:val="36"/>
-          <w:shd w:val="clear" w:color="auto" w:fill="FFFFFF"/>
-        </w:rPr>
-      </w:pPr>
-      <w:r>
-        <w:rPr>
-          <w:rFonts w:ascii="Times New Roman" w:hAnsi="Times New Roman"/>
-          <w:color w:val="222222"/>
-          <w:sz w:val="36"/>
-          <w:szCs w:val="36"/>
-          <w:shd w:val="clear" w:color="auto" w:fill="FFFFFF"/>
-        </w:rPr>
-        <w:t>Thương mại điện tử hiện nay đã đi được những bước rất dài nhưng thật sự hình thức rao bán này vẫn duy trì được lưu lượng truy cập đáng kể.</w:t>
-      </w:r>
-    </w:p>
-    <w:p>
-      <w:pPr>
-        <w:ind w:left="567"/>
-        <w:rPr>
-          <w:rFonts w:ascii="Times New Roman" w:hAnsi="Times New Roman"/>
-          <w:color w:val="222222"/>
-          <w:sz w:val="36"/>
-          <w:szCs w:val="36"/>
-          <w:shd w:val="clear" w:color="auto" w:fill="FFFFFF"/>
-        </w:rPr>
-      </w:pPr>
-      <w:r>
-        <w:rPr>
-          <w:rFonts w:ascii="Times New Roman" w:hAnsi="Times New Roman"/>
-          <w:color w:val="222222"/>
-          <w:sz w:val="36"/>
-          <w:szCs w:val="36"/>
-          <w:shd w:val="clear" w:color="auto" w:fill="FFFFFF"/>
-        </w:rPr>
-        <w:t xml:space="preserve">Giúp khách hàng dễ dàng tiếp cận với sản phẩm mà họ cần tìm </w:t>
-      </w:r>
-      <w:r>
-        <w:rPr>
-          <w:rFonts w:ascii="Times New Roman" w:hAnsi="Times New Roman"/>
-          <w:color w:val="222222"/>
-          <w:sz w:val="36"/>
-          <w:szCs w:val="36"/>
-          <w:shd w:val="clear" w:color="auto" w:fill="FFFFFF"/>
-        </w:rPr>
-        <w:t>hơn.</w:t>
-      </w:r>
-    </w:p>
-    <w:p>
-      <w:pPr>
-        <w:rPr>
-          <w:rFonts w:ascii="Times New Roman" w:hAnsi="Times New Roman"/>
-          <w:sz w:val="36"/>
-          <w:szCs w:val="36"/>
-        </w:rPr>
-      </w:pPr>
+        <w:ind w:left="709"/>
+        <w:rPr>
+          <w:rFonts w:ascii="Times New Roman" w:hAnsi="Times New Roman"/>
+          <w:sz w:val="36"/>
+          <w:szCs w:val="36"/>
+        </w:rPr>
+      </w:pPr>
+      <w:r>
+        <w:rPr>
+          <w:rFonts w:ascii="Times New Roman" w:hAnsi="Times New Roman"/>
+          <w:sz w:val="36"/>
+          <w:szCs w:val="36"/>
+        </w:rPr>
+        <w:t xml:space="preserve">    </w:t>
+      </w:r>
+      <w:r>
+        <w:rPr>
+          <w:rFonts w:ascii="Times New Roman" w:hAnsi="Times New Roman"/>
+          <w:sz w:val="36"/>
+          <w:szCs w:val="36"/>
+        </w:rPr>
+        <w:t xml:space="preserve">- </w:t>
+      </w:r>
+      <w:r>
+        <w:rPr>
+          <w:rFonts w:ascii="Times New Roman" w:hAnsi="Times New Roman"/>
+          <w:sz w:val="36"/>
+          <w:szCs w:val="36"/>
+        </w:rPr>
+        <w:t>Trên các thiết bị có thể đăng nhập vào mạng internet.</w:t>
+      </w:r>
     </w:p>
     <w:p>
       <w:pPr>
@@ -2349,123 +2385,40 @@
       <w:r>
         <w:rPr>
           <w:rFonts w:ascii="Times New Roman" w:hAnsi="Times New Roman"/>
+          <w:sz w:val="36"/>
+          <w:szCs w:val="36"/>
+        </w:rPr>
+        <w:t xml:space="preserve">  </w:t>
+      </w:r>
+      <w:bookmarkStart w:id="4" w:name="_Toc43847101"/>
+      <w:r>
+        <w:rPr>
+          <w:rFonts w:ascii="Times New Roman" w:hAnsi="Times New Roman"/>
           <w:i/>
           <w:sz w:val="36"/>
           <w:szCs w:val="36"/>
         </w:rPr>
-        <w:t xml:space="preserve">   </w:t>
-      </w:r>
-      <w:bookmarkStart w:id="4" w:name="_Toc43847100"/>
+        <w:t>4.</w:t>
+      </w:r>
+      <w:r>
+        <w:rPr>
+          <w:rFonts w:ascii="Times New Roman" w:hAnsi="Times New Roman"/>
+          <w:sz w:val="36"/>
+          <w:szCs w:val="36"/>
+        </w:rPr>
+        <w:t xml:space="preserve"> </w:t>
+      </w:r>
       <w:r>
         <w:rPr>
           <w:rFonts w:ascii="Times New Roman" w:hAnsi="Times New Roman"/>
           <w:i/>
           <w:sz w:val="36"/>
           <w:szCs w:val="36"/>
-        </w:rPr>
-        <w:t xml:space="preserve">3. </w:t>
-      </w:r>
-      <w:r>
-        <w:rPr>
-          <w:rFonts w:ascii="Times New Roman" w:hAnsi="Times New Roman"/>
-          <w:i/>
-          <w:sz w:val="36"/>
-          <w:szCs w:val="36"/>
           <w:u w:val="single"/>
         </w:rPr>
-        <w:t>Phạm vi của bài toán</w:t>
+        <w:t>Lựa chọn công nghệ</w:t>
       </w:r>
       <w:bookmarkEnd w:id="4"/>
-      <w:r>
-        <w:rPr>
-          <w:rFonts w:ascii="Times New Roman" w:hAnsi="Times New Roman"/>
-          <w:sz w:val="36"/>
-          <w:szCs w:val="36"/>
-          <w:u w:val="single"/>
-        </w:rPr>
-        <w:t xml:space="preserve"> </w:t>
-      </w:r>
-    </w:p>
-    <w:p>
-      <w:pPr>
-        <w:ind w:left="709"/>
-        <w:rPr>
-          <w:rFonts w:ascii="Times New Roman" w:hAnsi="Times New Roman"/>
-          <w:sz w:val="36"/>
-          <w:szCs w:val="36"/>
-        </w:rPr>
-      </w:pPr>
-      <w:r>
-        <w:rPr>
-          <w:rFonts w:ascii="Times New Roman" w:hAnsi="Times New Roman"/>
-          <w:sz w:val="36"/>
-          <w:szCs w:val="36"/>
-        </w:rPr>
-        <w:t xml:space="preserve">    </w:t>
-      </w:r>
-      <w:r>
-        <w:rPr>
-          <w:rFonts w:ascii="Times New Roman" w:hAnsi="Times New Roman"/>
-          <w:sz w:val="36"/>
-          <w:szCs w:val="36"/>
-        </w:rPr>
-        <w:t xml:space="preserve">- </w:t>
-      </w:r>
-      <w:r>
-        <w:rPr>
-          <w:rFonts w:ascii="Times New Roman" w:hAnsi="Times New Roman"/>
-          <w:sz w:val="36"/>
-          <w:szCs w:val="36"/>
-        </w:rPr>
-        <w:t>Trên các thiết bị có thể đăng nhập vào mạng internet.</w:t>
-      </w:r>
-    </w:p>
-    <w:p>
-      <w:pPr>
-        <w:pStyle w:val="Heading2"/>
-        <w:rPr>
-          <w:rFonts w:ascii="Times New Roman" w:hAnsi="Times New Roman"/>
-          <w:sz w:val="36"/>
-          <w:szCs w:val="36"/>
-        </w:rPr>
-      </w:pPr>
-      <w:r>
-        <w:rPr>
-          <w:rFonts w:ascii="Times New Roman" w:hAnsi="Times New Roman"/>
-          <w:sz w:val="36"/>
-          <w:szCs w:val="36"/>
-        </w:rPr>
-        <w:t xml:space="preserve">  </w:t>
-      </w:r>
-      <w:bookmarkStart w:id="5" w:name="_Toc43847101"/>
-      <w:r>
-        <w:rPr>
-          <w:rFonts w:ascii="Times New Roman" w:hAnsi="Times New Roman"/>
-          <w:i/>
-          <w:sz w:val="36"/>
-          <w:szCs w:val="36"/>
-        </w:rPr>
-        <w:t>4.</w:t>
-      </w:r>
-      <w:r>
-        <w:rPr>
-          <w:rFonts w:ascii="Times New Roman" w:hAnsi="Times New Roman"/>
-          <w:sz w:val="36"/>
-          <w:szCs w:val="36"/>
-        </w:rPr>
-        <w:t xml:space="preserve"> </w:t>
-      </w:r>
-      <w:r>
-        <w:rPr>
-          <w:rFonts w:ascii="Times New Roman" w:hAnsi="Times New Roman"/>
-          <w:i/>
-          <w:sz w:val="36"/>
-          <w:szCs w:val="36"/>
-          <w:u w:val="single"/>
-        </w:rPr>
-        <w:t>Lựa chọn công nghệ</w:t>
-      </w:r>
-      <w:bookmarkEnd w:id="5"/>
     </w:p>
     <w:p>
       <w:pPr>
@@ -2577,7 +2530,7 @@
           <w:szCs w:val="36"/>
         </w:rPr>
       </w:pPr>
-      <w:bookmarkStart w:id="6" w:name="_Toc43847102"/>
+      <w:bookmarkStart w:id="5" w:name="_Toc43847102"/>
       <w:r>
         <w:rPr>
           <w:rFonts w:ascii="Times New Roman" w:hAnsi="Times New Roman"/>
@@ -2597,7 +2550,7 @@
         </w:rPr>
         <w:t>Phân công nhiệm vụ</w:t>
       </w:r>
-      <w:bookmarkEnd w:id="6"/>
+      <w:bookmarkEnd w:id="5"/>
     </w:p>
     <w:p>
       <w:pPr>
@@ -2710,7 +2663,7 @@
           <w:szCs w:val="36"/>
         </w:rPr>
       </w:pPr>
-      <w:bookmarkStart w:id="7" w:name="_Toc43847103"/>
+      <w:bookmarkStart w:id="6" w:name="_Toc43847103"/>
       <w:r>
         <w:rPr>
           <w:rFonts w:ascii="Times New Roman" w:hAnsi="Times New Roman"/>
@@ -2720,7 +2673,7 @@
         </w:rPr>
         <w:t>Chương 1. Giới thiệu về nhiệm vụ của Nhóm</w:t>
       </w:r>
-      <w:bookmarkEnd w:id="7"/>
+      <w:bookmarkEnd w:id="6"/>
     </w:p>
     <w:p>
       <w:pPr>
@@ -2736,7 +2689,7 @@
           <w:szCs w:val="36"/>
         </w:rPr>
       </w:pPr>
-      <w:bookmarkStart w:id="8" w:name="_Toc43847104"/>
+      <w:bookmarkStart w:id="7" w:name="_Toc43847104"/>
       <w:r>
         <w:rPr>
           <w:rFonts w:ascii="Times New Roman" w:hAnsi="Times New Roman"/>
@@ -2746,7 +2699,7 @@
         </w:rPr>
         <w:t>Tên đề tài</w:t>
       </w:r>
-      <w:bookmarkEnd w:id="8"/>
+      <w:bookmarkEnd w:id="7"/>
       <w:r>
         <w:rPr>
           <w:rFonts w:ascii="Times New Roman" w:hAnsi="Times New Roman"/>
@@ -2792,7 +2745,7 @@
           <w:szCs w:val="36"/>
         </w:rPr>
       </w:pPr>
-      <w:bookmarkStart w:id="9" w:name="_Toc43847105"/>
+      <w:bookmarkStart w:id="8" w:name="_Toc43847105"/>
       <w:r>
         <w:rPr>
           <w:rFonts w:ascii="Times New Roman" w:hAnsi="Times New Roman"/>
@@ -2812,103 +2765,103 @@
         </w:rPr>
         <w:t>Đối tượng khảo sát</w:t>
       </w:r>
+      <w:bookmarkEnd w:id="8"/>
+    </w:p>
+    <w:p>
+      <w:pPr>
+        <w:ind w:left="709"/>
+        <w:rPr>
+          <w:rFonts w:ascii="Times New Roman" w:hAnsi="Times New Roman"/>
+          <w:color w:val="222222"/>
+          <w:sz w:val="36"/>
+          <w:szCs w:val="36"/>
+          <w:shd w:val="clear" w:color="auto" w:fill="FFFFFF"/>
+        </w:rPr>
+      </w:pPr>
+      <w:r>
+        <w:rPr>
+          <w:rFonts w:ascii="Times New Roman" w:hAnsi="Times New Roman"/>
+          <w:sz w:val="36"/>
+          <w:szCs w:val="36"/>
+        </w:rPr>
+        <w:t xml:space="preserve">    - </w:t>
+      </w:r>
+      <w:r>
+        <w:rPr>
+          <w:rFonts w:ascii="Times New Roman" w:hAnsi="Times New Roman"/>
+          <w:sz w:val="36"/>
+          <w:szCs w:val="36"/>
+        </w:rPr>
+        <w:t xml:space="preserve"> </w:t>
+      </w:r>
+      <w:r>
+        <w:rPr>
+          <w:rFonts w:ascii="Times New Roman" w:hAnsi="Times New Roman"/>
+          <w:color w:val="222222"/>
+          <w:sz w:val="36"/>
+          <w:szCs w:val="36"/>
+          <w:shd w:val="clear" w:color="auto" w:fill="FFFFFF"/>
+        </w:rPr>
+        <w:t>N</w:t>
+      </w:r>
+      <w:r>
+        <w:rPr>
+          <w:rFonts w:ascii="Times New Roman" w:hAnsi="Times New Roman"/>
+          <w:color w:val="222222"/>
+          <w:sz w:val="36"/>
+          <w:szCs w:val="36"/>
+          <w:shd w:val="clear" w:color="auto" w:fill="FFFFFF"/>
+        </w:rPr>
+        <w:t>gười mua hoặc người bán cần rao bán hoặc tìm mua tất cả những thứ mình cần.</w:t>
+      </w:r>
+    </w:p>
+    <w:p>
+      <w:pPr>
+        <w:ind w:left="709"/>
+        <w:rPr>
+          <w:rFonts w:ascii="Times New Roman" w:hAnsi="Times New Roman"/>
+          <w:sz w:val="36"/>
+          <w:szCs w:val="36"/>
+        </w:rPr>
+      </w:pPr>
+      <w:r>
+        <w:rPr>
+          <w:rFonts w:ascii="Times New Roman" w:hAnsi="Times New Roman"/>
+          <w:sz w:val="36"/>
+          <w:szCs w:val="36"/>
+        </w:rPr>
+        <w:t xml:space="preserve">    - Một số website ra vặt online: Chợ tốt, Vật giá,…</w:t>
+      </w:r>
+    </w:p>
+    <w:p>
+      <w:pPr>
+        <w:pStyle w:val="Heading2"/>
+        <w:rPr>
+          <w:rFonts w:ascii="Times New Roman" w:hAnsi="Times New Roman"/>
+          <w:sz w:val="36"/>
+          <w:szCs w:val="36"/>
+        </w:rPr>
+      </w:pPr>
+      <w:bookmarkStart w:id="9" w:name="_Toc43847106"/>
+      <w:r>
+        <w:rPr>
+          <w:rFonts w:ascii="Times New Roman" w:hAnsi="Times New Roman"/>
+          <w:i/>
+          <w:sz w:val="36"/>
+          <w:szCs w:val="36"/>
+        </w:rPr>
+        <w:t xml:space="preserve">3. </w:t>
+      </w:r>
+      <w:r>
+        <w:rPr>
+          <w:rFonts w:ascii="Times New Roman" w:hAnsi="Times New Roman"/>
+          <w:i/>
+          <w:sz w:val="36"/>
+          <w:szCs w:val="36"/>
+        </w:rPr>
+        <w:t>Các nghiệp vụ chính</w:t>
+      </w:r>
       <w:bookmarkEnd w:id="9"/>
-    </w:p>
-    <w:p>
-      <w:pPr>
-        <w:ind w:left="709"/>
-        <w:rPr>
-          <w:rFonts w:ascii="Times New Roman" w:hAnsi="Times New Roman"/>
-          <w:color w:val="222222"/>
-          <w:sz w:val="36"/>
-          <w:szCs w:val="36"/>
-          <w:shd w:val="clear" w:color="auto" w:fill="FFFFFF"/>
-        </w:rPr>
-      </w:pPr>
-      <w:r>
-        <w:rPr>
-          <w:rFonts w:ascii="Times New Roman" w:hAnsi="Times New Roman"/>
-          <w:sz w:val="36"/>
-          <w:szCs w:val="36"/>
-        </w:rPr>
-        <w:t xml:space="preserve">    - </w:t>
-      </w:r>
-      <w:r>
-        <w:rPr>
-          <w:rFonts w:ascii="Times New Roman" w:hAnsi="Times New Roman"/>
-          <w:sz w:val="36"/>
-          <w:szCs w:val="36"/>
-        </w:rPr>
-        <w:t xml:space="preserve"> </w:t>
-      </w:r>
-      <w:r>
-        <w:rPr>
-          <w:rFonts w:ascii="Times New Roman" w:hAnsi="Times New Roman"/>
-          <w:color w:val="222222"/>
-          <w:sz w:val="36"/>
-          <w:szCs w:val="36"/>
-          <w:shd w:val="clear" w:color="auto" w:fill="FFFFFF"/>
-        </w:rPr>
-        <w:t>N</w:t>
-      </w:r>
-      <w:r>
-        <w:rPr>
-          <w:rFonts w:ascii="Times New Roman" w:hAnsi="Times New Roman"/>
-          <w:color w:val="222222"/>
-          <w:sz w:val="36"/>
-          <w:szCs w:val="36"/>
-          <w:shd w:val="clear" w:color="auto" w:fill="FFFFFF"/>
-        </w:rPr>
-        <w:t>gười mua hoặc người bán cần rao bán hoặc tìm mua tất cả những thứ mình cần.</w:t>
-      </w:r>
-    </w:p>
-    <w:p>
-      <w:pPr>
-        <w:ind w:left="709"/>
-        <w:rPr>
-          <w:rFonts w:ascii="Times New Roman" w:hAnsi="Times New Roman"/>
-          <w:sz w:val="36"/>
-          <w:szCs w:val="36"/>
-        </w:rPr>
-      </w:pPr>
-      <w:r>
-        <w:rPr>
-          <w:rFonts w:ascii="Times New Roman" w:hAnsi="Times New Roman"/>
-          <w:sz w:val="36"/>
-          <w:szCs w:val="36"/>
-        </w:rPr>
-        <w:t xml:space="preserve">    - Một số website ra vặt online: Chợ tốt, Vật giá,…</w:t>
-      </w:r>
-    </w:p>
-    <w:p>
-      <w:pPr>
-        <w:pStyle w:val="Heading2"/>
-        <w:rPr>
-          <w:rFonts w:ascii="Times New Roman" w:hAnsi="Times New Roman"/>
-          <w:sz w:val="36"/>
-          <w:szCs w:val="36"/>
-        </w:rPr>
-      </w:pPr>
-      <w:bookmarkStart w:id="10" w:name="_Toc43847106"/>
-      <w:r>
-        <w:rPr>
-          <w:rFonts w:ascii="Times New Roman" w:hAnsi="Times New Roman"/>
-          <w:i/>
-          <w:sz w:val="36"/>
-          <w:szCs w:val="36"/>
-        </w:rPr>
-        <w:t xml:space="preserve">3. </w:t>
-      </w:r>
-      <w:r>
-        <w:rPr>
-          <w:rFonts w:ascii="Times New Roman" w:hAnsi="Times New Roman"/>
-          <w:i/>
-          <w:sz w:val="36"/>
-          <w:szCs w:val="36"/>
-        </w:rPr>
-        <w:t>Các nghiệp vụ chính</w:t>
-      </w:r>
-      <w:bookmarkEnd w:id="10"/>
       <w:r>
         <w:rPr>
           <w:rFonts w:ascii="Times New Roman" w:hAnsi="Times New Roman"/>
@@ -3110,7 +3063,7 @@
           <w:szCs w:val="36"/>
         </w:rPr>
       </w:pPr>
-      <w:bookmarkStart w:id="11" w:name="_Toc43847107"/>
+      <w:bookmarkStart w:id="10" w:name="_Toc43847107"/>
       <w:r>
         <w:rPr>
           <w:rFonts w:ascii="Times New Roman" w:hAnsi="Times New Roman"/>
@@ -3129,7 +3082,7 @@
         </w:rPr>
         <w:t>Các tác nhân chính của hệ thống (Actor)</w:t>
       </w:r>
-      <w:bookmarkEnd w:id="11"/>
+      <w:bookmarkEnd w:id="10"/>
     </w:p>
     <w:p>
       <w:pPr>
@@ -3319,7 +3272,7 @@
           <w:szCs w:val="36"/>
         </w:rPr>
       </w:pPr>
-      <w:bookmarkStart w:id="12" w:name="_Toc43847108"/>
+      <w:bookmarkStart w:id="11" w:name="_Toc43847108"/>
       <w:r>
         <w:rPr>
           <w:rFonts w:ascii="Times New Roman" w:hAnsi="Times New Roman"/>
@@ -3338,7 +3291,7 @@
         </w:rPr>
         <w:t>Các chức năng chính của hệ thống (Use-case)</w:t>
       </w:r>
-      <w:bookmarkEnd w:id="12"/>
+      <w:bookmarkEnd w:id="11"/>
     </w:p>
     <w:p>
       <w:pPr>
@@ -3526,6 +3479,113 @@
     </w:p>
     <w:p>
       <w:pPr>
+        <w:pStyle w:val="ListParagraph"/>
+        <w:numPr>
+          <w:ilvl w:val="0"/>
+          <w:numId w:val="7"/>
+        </w:numPr>
+        <w:ind w:left="1134"/>
+        <w:rPr>
+          <w:rFonts w:ascii="Times New Roman" w:hAnsi="Times New Roman"/>
+          <w:sz w:val="36"/>
+          <w:szCs w:val="36"/>
+        </w:rPr>
+      </w:pPr>
+      <w:r>
+        <w:rPr>
+          <w:rFonts w:ascii="Times New Roman" w:hAnsi="Times New Roman"/>
+          <w:sz w:val="36"/>
+          <w:szCs w:val="36"/>
+        </w:rPr>
+        <w:t>Đăng nhập</w:t>
+      </w:r>
+    </w:p>
+    <w:p>
+      <w:pPr>
+        <w:pStyle w:val="ListParagraph"/>
+        <w:numPr>
+          <w:ilvl w:val="0"/>
+          <w:numId w:val="7"/>
+        </w:numPr>
+        <w:ind w:left="1134"/>
+        <w:rPr>
+          <w:rFonts w:ascii="Times New Roman" w:hAnsi="Times New Roman"/>
+          <w:sz w:val="36"/>
+          <w:szCs w:val="36"/>
+        </w:rPr>
+      </w:pPr>
+      <w:r>
+        <w:rPr>
+          <w:rFonts w:ascii="Times New Roman" w:hAnsi="Times New Roman"/>
+          <w:sz w:val="36"/>
+          <w:szCs w:val="36"/>
+        </w:rPr>
+        <w:t>Đăng xuất</w:t>
+      </w:r>
+    </w:p>
+    <w:p>
+      <w:pPr>
+        <w:pStyle w:val="ListParagraph"/>
+        <w:ind w:left="-284"/>
+        <w:rPr>
+          <w:rFonts w:ascii="Times New Roman" w:hAnsi="Times New Roman"/>
+          <w:sz w:val="36"/>
+          <w:szCs w:val="36"/>
+        </w:rPr>
+      </w:pPr>
+      <w:r>
+        <w:rPr>
+          <w:rFonts w:ascii="Times New Roman" w:hAnsi="Times New Roman"/>
+          <w:noProof/>
+          <w:sz w:val="36"/>
+          <w:szCs w:val="36"/>
+        </w:rPr>
+        <w:lastRenderedPageBreak/>
+        <w:drawing>
+          <wp:inline distT="0" distB="0" distL="0" distR="0" wp14:anchorId="788BAFD6" wp14:editId="0B2CE718">
+            <wp:extent cx="6624084" cy="5100403"/>
+            <wp:effectExtent l="0" t="0" r="5715" b="5080"/>
+            <wp:docPr id="5" name="Picture 5"/>
+            <wp:cNvGraphicFramePr>
+              <a:graphicFrameLocks xmlns:a="http://schemas.openxmlformats.org/drawingml/2006/main" noChangeAspect="1"/>
+            </wp:cNvGraphicFramePr>
+            <a:graphic xmlns:a="http://schemas.openxmlformats.org/drawingml/2006/main">
+              <a:graphicData uri="http://schemas.openxmlformats.org/drawingml/2006/picture">
+                <pic:pic xmlns:pic="http://schemas.openxmlformats.org/drawingml/2006/picture">
+                  <pic:nvPicPr>
+                    <pic:cNvPr id="5" name="Screen Shot 2020-06-30 at 2.51.53 PM.png"/>
+                    <pic:cNvPicPr/>
+                  </pic:nvPicPr>
+                  <pic:blipFill>
+                    <a:blip r:embed="rId11">
+                      <a:extLst>
+                        <a:ext uri="{28A0092B-C50C-407E-A947-70E740481C1C}">
+                          <a14:useLocalDpi xmlns:a14="http://schemas.microsoft.com/office/drawing/2010/main" val="0"/>
+                        </a:ext>
+                      </a:extLst>
+                    </a:blip>
+                    <a:stretch>
+                      <a:fillRect/>
+                    </a:stretch>
+                  </pic:blipFill>
+                  <pic:spPr>
+                    <a:xfrm>
+                      <a:off x="0" y="0"/>
+                      <a:ext cx="6635234" cy="5108988"/>
+                    </a:xfrm>
+                    <a:prstGeom prst="rect">
+                      <a:avLst/>
+                    </a:prstGeom>
+                  </pic:spPr>
+                </pic:pic>
+              </a:graphicData>
+            </a:graphic>
+          </wp:inline>
+        </w:drawing>
+      </w:r>
+    </w:p>
+    <w:p>
+      <w:pPr>
         <w:pStyle w:val="Heading2"/>
         <w:rPr>
           <w:rFonts w:ascii="Times New Roman" w:hAnsi="Times New Roman"/>
@@ -3534,7 +3594,7 @@
           <w:szCs w:val="36"/>
         </w:rPr>
       </w:pPr>
-      <w:bookmarkStart w:id="13" w:name="_Toc43847109"/>
+      <w:bookmarkStart w:id="12" w:name="_Toc43847109"/>
       <w:r>
         <w:rPr>
           <w:rFonts w:ascii="Times New Roman" w:hAnsi="Times New Roman"/>
@@ -3553,46 +3613,48 @@
         </w:rPr>
         <w:t>Thiết kế CSDL</w:t>
       </w:r>
+      <w:bookmarkEnd w:id="12"/>
+    </w:p>
+    <w:p>
+      <w:pPr>
+        <w:ind w:left="851"/>
+        <w:rPr>
+          <w:rFonts w:ascii="Times New Roman" w:hAnsi="Times New Roman"/>
+          <w:sz w:val="36"/>
+          <w:szCs w:val="36"/>
+          <w:u w:val="single"/>
+        </w:rPr>
+      </w:pPr>
+      <w:r>
+        <w:rPr>
+          <w:rFonts w:ascii="Times New Roman" w:hAnsi="Times New Roman"/>
+          <w:sz w:val="36"/>
+          <w:szCs w:val="36"/>
+          <w:u w:val="single"/>
+        </w:rPr>
+        <w:t>6</w:t>
+      </w:r>
+      <w:r>
+        <w:rPr>
+          <w:rFonts w:ascii="Times New Roman" w:hAnsi="Times New Roman"/>
+          <w:sz w:val="36"/>
+          <w:szCs w:val="36"/>
+          <w:u w:val="single"/>
+        </w:rPr>
+        <w:t>.1. Mô hình Diagram</w:t>
+      </w:r>
+    </w:p>
+    <w:p>
+      <w:pPr>
+        <w:rPr>
+          <w:rFonts w:ascii="Times New Roman" w:hAnsi="Times New Roman"/>
+          <w:b/>
+          <w:sz w:val="36"/>
+          <w:szCs w:val="36"/>
+        </w:rPr>
+      </w:pPr>
+      <w:bookmarkStart w:id="13" w:name="_GoBack"/>
       <w:bookmarkEnd w:id="13"/>
-    </w:p>
-    <w:p>
-      <w:pPr>
-        <w:ind w:left="851"/>
-        <w:rPr>
-          <w:rFonts w:ascii="Times New Roman" w:hAnsi="Times New Roman"/>
-          <w:sz w:val="36"/>
-          <w:szCs w:val="36"/>
-          <w:u w:val="single"/>
-        </w:rPr>
-      </w:pPr>
-      <w:r>
-        <w:rPr>
-          <w:rFonts w:ascii="Times New Roman" w:hAnsi="Times New Roman"/>
-          <w:sz w:val="36"/>
-          <w:szCs w:val="36"/>
-          <w:u w:val="single"/>
-        </w:rPr>
-        <w:t>6</w:t>
-      </w:r>
-      <w:r>
-        <w:rPr>
-          <w:rFonts w:ascii="Times New Roman" w:hAnsi="Times New Roman"/>
-          <w:sz w:val="36"/>
-          <w:szCs w:val="36"/>
-          <w:u w:val="single"/>
-        </w:rPr>
-        <w:t>.1. Mô hình Diagram</w:t>
-      </w:r>
-    </w:p>
-    <w:p>
-      <w:pPr>
-        <w:rPr>
-          <w:rFonts w:ascii="Times New Roman" w:hAnsi="Times New Roman"/>
-          <w:b/>
-          <w:sz w:val="36"/>
-          <w:szCs w:val="36"/>
-        </w:rPr>
-      </w:pPr>
     </w:p>
     <w:p>
       <w:pPr>
@@ -3643,7 +3705,7 @@
                     <pic:cNvPicPr/>
                   </pic:nvPicPr>
                   <pic:blipFill>
-                    <a:blip r:embed="rId11" cstate="print">
+                    <a:blip r:embed="rId12" cstate="print">
                       <a:extLst>
                         <a:ext uri="{28A0092B-C50C-407E-A947-70E740481C1C}">
                           <a14:useLocalDpi xmlns:a14="http://schemas.microsoft.com/office/drawing/2010/main" val="0"/>
@@ -3772,7 +3834,7 @@
                     <pic:cNvPicPr/>
                   </pic:nvPicPr>
                   <pic:blipFill>
-                    <a:blip r:embed="rId12">
+                    <a:blip r:embed="rId13">
                       <a:extLst>
                         <a:ext uri="{28A0092B-C50C-407E-A947-70E740481C1C}">
                           <a14:useLocalDpi xmlns:a14="http://schemas.microsoft.com/office/drawing/2010/main" val="0"/>
@@ -3874,7 +3936,7 @@
                     <pic:cNvPicPr/>
                   </pic:nvPicPr>
                   <pic:blipFill>
-                    <a:blip r:embed="rId13">
+                    <a:blip r:embed="rId14">
                       <a:extLst>
                         <a:ext uri="{28A0092B-C50C-407E-A947-70E740481C1C}">
                           <a14:useLocalDpi xmlns:a14="http://schemas.microsoft.com/office/drawing/2010/main" val="0"/>
@@ -3969,7 +4031,7 @@
                     <pic:cNvPicPr/>
                   </pic:nvPicPr>
                   <pic:blipFill>
-                    <a:blip r:embed="rId14">
+                    <a:blip r:embed="rId15">
                       <a:extLst>
                         <a:ext uri="{28A0092B-C50C-407E-A947-70E740481C1C}">
                           <a14:useLocalDpi xmlns:a14="http://schemas.microsoft.com/office/drawing/2010/main" val="0"/>
@@ -4056,7 +4118,7 @@
                     <pic:cNvPicPr/>
                   </pic:nvPicPr>
                   <pic:blipFill>
-                    <a:blip r:embed="rId15">
+                    <a:blip r:embed="rId16">
                       <a:extLst>
                         <a:ext uri="{28A0092B-C50C-407E-A947-70E740481C1C}">
                           <a14:useLocalDpi xmlns:a14="http://schemas.microsoft.com/office/drawing/2010/main" val="0"/>
@@ -4134,7 +4196,7 @@
                     <pic:cNvPicPr/>
                   </pic:nvPicPr>
                   <pic:blipFill>
-                    <a:blip r:embed="rId16">
+                    <a:blip r:embed="rId17">
                       <a:extLst>
                         <a:ext uri="{28A0092B-C50C-407E-A947-70E740481C1C}">
                           <a14:useLocalDpi xmlns:a14="http://schemas.microsoft.com/office/drawing/2010/main" val="0"/>
@@ -4231,7 +4293,7 @@
                     <pic:cNvPicPr/>
                   </pic:nvPicPr>
                   <pic:blipFill>
-                    <a:blip r:embed="rId17">
+                    <a:blip r:embed="rId18">
                       <a:extLst>
                         <a:ext uri="{28A0092B-C50C-407E-A947-70E740481C1C}">
                           <a14:useLocalDpi xmlns:a14="http://schemas.microsoft.com/office/drawing/2010/main" val="0"/>
@@ -4323,7 +4385,7 @@
                     <pic:cNvPicPr/>
                   </pic:nvPicPr>
                   <pic:blipFill>
-                    <a:blip r:embed="rId18">
+                    <a:blip r:embed="rId19">
                       <a:extLst>
                         <a:ext uri="{28A0092B-C50C-407E-A947-70E740481C1C}">
                           <a14:useLocalDpi xmlns:a14="http://schemas.microsoft.com/office/drawing/2010/main" val="0"/>
@@ -4440,7 +4502,7 @@
                     <pic:cNvPicPr/>
                   </pic:nvPicPr>
                   <pic:blipFill>
-                    <a:blip r:embed="rId19">
+                    <a:blip r:embed="rId20">
                       <a:extLst>
                         <a:ext uri="{28A0092B-C50C-407E-A947-70E740481C1C}">
                           <a14:useLocalDpi xmlns:a14="http://schemas.microsoft.com/office/drawing/2010/main" val="0"/>
@@ -4528,7 +4590,7 @@
                     <pic:cNvPicPr/>
                   </pic:nvPicPr>
                   <pic:blipFill>
-                    <a:blip r:embed="rId20">
+                    <a:blip r:embed="rId21">
                       <a:extLst>
                         <a:ext uri="{28A0092B-C50C-407E-A947-70E740481C1C}">
                           <a14:useLocalDpi xmlns:a14="http://schemas.microsoft.com/office/drawing/2010/main" val="0"/>
@@ -4645,7 +4707,7 @@
                     <pic:cNvPicPr/>
                   </pic:nvPicPr>
                   <pic:blipFill>
-                    <a:blip r:embed="rId21">
+                    <a:blip r:embed="rId22">
                       <a:extLst>
                         <a:ext uri="{28A0092B-C50C-407E-A947-70E740481C1C}">
                           <a14:useLocalDpi xmlns:a14="http://schemas.microsoft.com/office/drawing/2010/main" val="0"/>
@@ -4733,7 +4795,7 @@
                     <pic:cNvPicPr/>
                   </pic:nvPicPr>
                   <pic:blipFill>
-                    <a:blip r:embed="rId22">
+                    <a:blip r:embed="rId23">
                       <a:extLst>
                         <a:ext uri="{28A0092B-C50C-407E-A947-70E740481C1C}">
                           <a14:useLocalDpi xmlns:a14="http://schemas.microsoft.com/office/drawing/2010/main" val="0"/>
@@ -4810,7 +4872,7 @@
                     <pic:cNvPicPr/>
                   </pic:nvPicPr>
                   <pic:blipFill>
-                    <a:blip r:embed="rId23">
+                    <a:blip r:embed="rId24">
                       <a:extLst>
                         <a:ext uri="{28A0092B-C50C-407E-A947-70E740481C1C}">
                           <a14:useLocalDpi xmlns:a14="http://schemas.microsoft.com/office/drawing/2010/main" val="0"/>
@@ -4898,7 +4960,7 @@
                     <pic:cNvPicPr/>
                   </pic:nvPicPr>
                   <pic:blipFill>
-                    <a:blip r:embed="rId24">
+                    <a:blip r:embed="rId25">
                       <a:extLst>
                         <a:ext uri="{28A0092B-C50C-407E-A947-70E740481C1C}">
                           <a14:useLocalDpi xmlns:a14="http://schemas.microsoft.com/office/drawing/2010/main" val="0"/>
@@ -4995,7 +5057,7 @@
                     <pic:cNvPicPr/>
                   </pic:nvPicPr>
                   <pic:blipFill>
-                    <a:blip r:embed="rId25">
+                    <a:blip r:embed="rId26">
                       <a:extLst>
                         <a:ext uri="{28A0092B-C50C-407E-A947-70E740481C1C}">
                           <a14:useLocalDpi xmlns:a14="http://schemas.microsoft.com/office/drawing/2010/main" val="0"/>
@@ -5097,7 +5159,7 @@
                     <pic:cNvPicPr/>
                   </pic:nvPicPr>
                   <pic:blipFill>
-                    <a:blip r:embed="rId26" cstate="print">
+                    <a:blip r:embed="rId27" cstate="print">
                       <a:extLst>
                         <a:ext uri="{28A0092B-C50C-407E-A947-70E740481C1C}">
                           <a14:useLocalDpi xmlns:a14="http://schemas.microsoft.com/office/drawing/2010/main" val="0"/>
@@ -5284,7 +5346,7 @@
                     <pic:cNvPicPr/>
                   </pic:nvPicPr>
                   <pic:blipFill>
-                    <a:blip r:embed="rId27" cstate="print">
+                    <a:blip r:embed="rId28" cstate="print">
                       <a:extLst>
                         <a:ext uri="{28A0092B-C50C-407E-A947-70E740481C1C}">
                           <a14:useLocalDpi xmlns:a14="http://schemas.microsoft.com/office/drawing/2010/main" val="0"/>
@@ -5345,7 +5407,7 @@
                     <pic:cNvPicPr/>
                   </pic:nvPicPr>
                   <pic:blipFill>
-                    <a:blip r:embed="rId28" cstate="print">
+                    <a:blip r:embed="rId29" cstate="print">
                       <a:extLst>
                         <a:ext uri="{28A0092B-C50C-407E-A947-70E740481C1C}">
                           <a14:useLocalDpi xmlns:a14="http://schemas.microsoft.com/office/drawing/2010/main" val="0"/>
@@ -7824,7 +7886,7 @@
 </file>
 
 <file path=customXml/itemProps1.xml><?xml version="1.0" encoding="utf-8"?>
-<ds:datastoreItem xmlns:ds="http://schemas.openxmlformats.org/officeDocument/2006/customXml" ds:itemID="{9B6036E6-5654-4983-83FC-F6B874FDD75C}">
+<ds:datastoreItem xmlns:ds="http://schemas.openxmlformats.org/officeDocument/2006/customXml" ds:itemID="{68A0DECC-2876-4722-9F35-74570B79CCDE}">
   <ds:schemaRefs>
     <ds:schemaRef ds:uri="http://schemas.openxmlformats.org/officeDocument/2006/bibliography"/>
   </ds:schemaRefs>

</xml_diff>